<commit_message>
updating parameter codes to recordCodes
</commit_message>
<xml_diff>
--- a/documentation/copyfrom_restapi_to_csv/Copy from Profisee REST API to CSV.docx
+++ b/documentation/copyfrom_restapi_to_csv/Copy from Profisee REST API to CSV.docx
@@ -1965,85 +1965,6 @@
     </w:p>
     <w:p>
       <w:pPr>
-        <w:pStyle w:val="ListParagraph"/>
-        <w:numPr>
-          <w:ilvl w:val="1"/>
-          <w:numId w:val="10"/>
-        </w:numPr>
-        <w:shd w:val="clear" w:color="auto" w:fill="FFFFFF"/>
-        <w:spacing w:line="240" w:lineRule="auto"/>
-        <w:rPr>
-          <w:rFonts w:ascii="Segoe UI" w:eastAsia="Times New Roman" w:hAnsi="Segoe UI" w:cs="Segoe UI"/>
-          <w:b/>
-          <w:bCs/>
-          <w:color w:val="000000" w:themeColor="text1"/>
-          <w:sz w:val="24"/>
-          <w:szCs w:val="24"/>
-        </w:rPr>
-      </w:pPr>
-      <w:proofErr w:type="spellStart"/>
-      <w:r>
-        <w:rPr>
-          <w:rFonts w:ascii="Segoe UI" w:eastAsia="Times New Roman" w:hAnsi="Segoe UI" w:cs="Segoe UI"/>
-          <w:color w:val="000000" w:themeColor="text1"/>
-          <w:sz w:val="24"/>
-          <w:szCs w:val="24"/>
-        </w:rPr>
-        <w:t>entityId</w:t>
-      </w:r>
-      <w:proofErr w:type="spellEnd"/>
-      <w:r>
-        <w:rPr>
-          <w:rFonts w:ascii="Segoe UI" w:eastAsia="Times New Roman" w:hAnsi="Segoe UI" w:cs="Segoe UI"/>
-          <w:color w:val="000000" w:themeColor="text1"/>
-          <w:sz w:val="24"/>
-          <w:szCs w:val="24"/>
-        </w:rPr>
-        <w:t>:</w:t>
-      </w:r>
-      <w:r>
-        <w:rPr>
-          <w:rFonts w:ascii="Segoe UI" w:eastAsia="Times New Roman" w:hAnsi="Segoe UI" w:cs="Segoe UI"/>
-          <w:b/>
-          <w:bCs/>
-          <w:color w:val="000000" w:themeColor="text1"/>
-          <w:sz w:val="24"/>
-          <w:szCs w:val="24"/>
-        </w:rPr>
-        <w:t xml:space="preserve"> </w:t>
-      </w:r>
-      <w:r>
-        <w:rPr>
-          <w:rFonts w:ascii="Segoe UI" w:eastAsia="Times New Roman" w:hAnsi="Segoe UI" w:cs="Segoe UI"/>
-          <w:color w:val="000000" w:themeColor="text1"/>
-          <w:sz w:val="24"/>
-          <w:szCs w:val="24"/>
-        </w:rPr>
-        <w:t xml:space="preserve">Uses the </w:t>
-      </w:r>
-      <w:proofErr w:type="spellStart"/>
-      <w:r>
-        <w:rPr>
-          <w:rFonts w:ascii="Segoe UI" w:eastAsia="Times New Roman" w:hAnsi="Segoe UI" w:cs="Segoe UI"/>
-          <w:color w:val="000000" w:themeColor="text1"/>
-          <w:sz w:val="24"/>
-          <w:szCs w:val="24"/>
-        </w:rPr>
-        <w:t>EntityId</w:t>
-      </w:r>
-      <w:proofErr w:type="spellEnd"/>
-      <w:r>
-        <w:rPr>
-          <w:rFonts w:ascii="Segoe UI" w:eastAsia="Times New Roman" w:hAnsi="Segoe UI" w:cs="Segoe UI"/>
-          <w:color w:val="000000" w:themeColor="text1"/>
-          <w:sz w:val="24"/>
-          <w:szCs w:val="24"/>
-        </w:rPr>
-        <w:t xml:space="preserve"> variable value.</w:t>
-      </w:r>
-    </w:p>
-    <w:p>
-      <w:pPr>
         <w:numPr>
           <w:ilvl w:val="0"/>
           <w:numId w:val="10"/>
@@ -2063,301 +1984,6 @@
         </w:rPr>
       </w:pPr>
       <w:proofErr w:type="spellStart"/>
-      <w:r>
-        <w:rPr>
-          <w:rFonts w:ascii="Segoe UI" w:hAnsi="Segoe UI" w:cs="Segoe UI"/>
-          <w:color w:val="000000"/>
-          <w:sz w:val="21"/>
-          <w:szCs w:val="21"/>
-        </w:rPr>
-        <w:t>pageSize</w:t>
-      </w:r>
-      <w:proofErr w:type="spellEnd"/>
-      <w:r>
-        <w:rPr>
-          <w:rFonts w:ascii="Segoe UI" w:hAnsi="Segoe UI" w:cs="Segoe UI"/>
-          <w:color w:val="000000"/>
-          <w:sz w:val="21"/>
-          <w:szCs w:val="21"/>
-        </w:rPr>
-        <w:t xml:space="preserve"> - The page size to get.  Defaults to 1000 if not supplied.</w:t>
-      </w:r>
-    </w:p>
-    <w:p>
-      <w:pPr>
-        <w:numPr>
-          <w:ilvl w:val="0"/>
-          <w:numId w:val="10"/>
-        </w:numPr>
-        <w:shd w:val="clear" w:color="auto" w:fill="FFFFFF"/>
-        <w:tabs>
-          <w:tab w:val="clear" w:pos="720"/>
-          <w:tab w:val="num" w:pos="1440"/>
-        </w:tabs>
-        <w:spacing w:before="100" w:beforeAutospacing="1" w:after="100" w:afterAutospacing="1" w:line="240" w:lineRule="auto"/>
-        <w:ind w:left="1440"/>
-        <w:rPr>
-          <w:rFonts w:ascii="Segoe UI" w:hAnsi="Segoe UI" w:cs="Segoe UI"/>
-          <w:color w:val="000000"/>
-          <w:sz w:val="21"/>
-          <w:szCs w:val="21"/>
-        </w:rPr>
-      </w:pPr>
-      <w:bookmarkStart w:id="0" w:name="_Hlk61356612"/>
-      <w:r>
-        <w:rPr>
-          <w:rFonts w:ascii="Segoe UI" w:hAnsi="Segoe UI" w:cs="Segoe UI"/>
-          <w:color w:val="000000"/>
-          <w:sz w:val="21"/>
-          <w:szCs w:val="21"/>
-        </w:rPr>
-        <w:lastRenderedPageBreak/>
-        <w:t>filter - A filter to restrict the members returned.</w:t>
-      </w:r>
-    </w:p>
-    <w:p>
-      <w:pPr>
-        <w:numPr>
-          <w:ilvl w:val="1"/>
-          <w:numId w:val="10"/>
-        </w:numPr>
-        <w:shd w:val="clear" w:color="auto" w:fill="FFFFFF"/>
-        <w:spacing w:before="100" w:beforeAutospacing="1" w:after="100" w:afterAutospacing="1" w:line="240" w:lineRule="auto"/>
-        <w:ind w:left="2160"/>
-        <w:rPr>
-          <w:rFonts w:ascii="Segoe UI" w:hAnsi="Segoe UI" w:cs="Segoe UI"/>
-          <w:color w:val="000000"/>
-          <w:sz w:val="21"/>
-          <w:szCs w:val="21"/>
-        </w:rPr>
-      </w:pPr>
-      <w:r>
-        <w:rPr>
-          <w:rFonts w:ascii="Segoe UI" w:hAnsi="Segoe UI" w:cs="Segoe UI"/>
-          <w:color w:val="000000"/>
-          <w:sz w:val="21"/>
-          <w:szCs w:val="21"/>
-        </w:rPr>
-        <w:t xml:space="preserve">[&lt;attribute name&gt;] &lt;operator&gt; &lt;value&gt;.  </w:t>
-      </w:r>
-    </w:p>
-    <w:p>
-      <w:pPr>
-        <w:numPr>
-          <w:ilvl w:val="2"/>
-          <w:numId w:val="10"/>
-        </w:numPr>
-        <w:shd w:val="clear" w:color="auto" w:fill="FFFFFF"/>
-        <w:tabs>
-          <w:tab w:val="clear" w:pos="2160"/>
-          <w:tab w:val="num" w:pos="2880"/>
-        </w:tabs>
-        <w:spacing w:before="100" w:beforeAutospacing="1" w:after="100" w:afterAutospacing="1" w:line="240" w:lineRule="auto"/>
-        <w:ind w:left="2880"/>
-        <w:rPr>
-          <w:rFonts w:ascii="Segoe UI" w:hAnsi="Segoe UI" w:cs="Segoe UI"/>
-          <w:color w:val="000000"/>
-          <w:sz w:val="21"/>
-          <w:szCs w:val="21"/>
-        </w:rPr>
-      </w:pPr>
-      <w:r>
-        <w:rPr>
-          <w:rFonts w:ascii="Segoe UI" w:hAnsi="Segoe UI" w:cs="Segoe UI"/>
-          <w:color w:val="000000"/>
-          <w:sz w:val="21"/>
-          <w:szCs w:val="21"/>
-        </w:rPr>
-        <w:t xml:space="preserve">Example: </w:t>
-      </w:r>
-      <w:r>
-        <w:rPr>
-          <w:rFonts w:ascii="Helvetica" w:hAnsi="Helvetica" w:cs="Segoe UI"/>
-          <w:color w:val="505050"/>
-          <w:sz w:val="18"/>
-          <w:szCs w:val="18"/>
-        </w:rPr>
-        <w:t>[Color] eq ‘BLU’</w:t>
-      </w:r>
-      <w:r>
-        <w:rPr>
-          <w:rFonts w:ascii="Segoe UI" w:hAnsi="Segoe UI" w:cs="Segoe UI"/>
-          <w:color w:val="000000"/>
-          <w:sz w:val="21"/>
-          <w:szCs w:val="21"/>
-        </w:rPr>
-        <w:t xml:space="preserve">. </w:t>
-      </w:r>
-    </w:p>
-    <w:p>
-      <w:pPr>
-        <w:numPr>
-          <w:ilvl w:val="1"/>
-          <w:numId w:val="10"/>
-        </w:numPr>
-        <w:shd w:val="clear" w:color="auto" w:fill="FFFFFF"/>
-        <w:spacing w:before="100" w:beforeAutospacing="1" w:after="100" w:afterAutospacing="1" w:line="240" w:lineRule="auto"/>
-        <w:ind w:left="2160"/>
-        <w:rPr>
-          <w:rFonts w:ascii="Segoe UI" w:hAnsi="Segoe UI" w:cs="Segoe UI"/>
-          <w:color w:val="000000"/>
-          <w:sz w:val="21"/>
-          <w:szCs w:val="21"/>
-        </w:rPr>
-      </w:pPr>
-      <w:r>
-        <w:rPr>
-          <w:rFonts w:ascii="Segoe UI" w:hAnsi="Segoe UI" w:cs="Segoe UI"/>
-          <w:color w:val="000000"/>
-          <w:sz w:val="21"/>
-          <w:szCs w:val="21"/>
-        </w:rPr>
-        <w:t xml:space="preserve">The filter can include multi-level attributes (MLAs). </w:t>
-      </w:r>
-    </w:p>
-    <w:p>
-      <w:pPr>
-        <w:numPr>
-          <w:ilvl w:val="2"/>
-          <w:numId w:val="10"/>
-        </w:numPr>
-        <w:shd w:val="clear" w:color="auto" w:fill="FFFFFF"/>
-        <w:tabs>
-          <w:tab w:val="clear" w:pos="2160"/>
-          <w:tab w:val="num" w:pos="2880"/>
-        </w:tabs>
-        <w:spacing w:before="100" w:beforeAutospacing="1" w:after="100" w:afterAutospacing="1" w:line="240" w:lineRule="auto"/>
-        <w:ind w:left="2880"/>
-        <w:rPr>
-          <w:rFonts w:ascii="Segoe UI" w:hAnsi="Segoe UI" w:cs="Segoe UI"/>
-          <w:color w:val="000000"/>
-          <w:sz w:val="21"/>
-          <w:szCs w:val="21"/>
-        </w:rPr>
-      </w:pPr>
-      <w:r>
-        <w:rPr>
-          <w:rFonts w:ascii="Segoe UI" w:hAnsi="Segoe UI" w:cs="Segoe UI"/>
-          <w:color w:val="000000"/>
-          <w:sz w:val="21"/>
-          <w:szCs w:val="21"/>
-        </w:rPr>
-        <w:t xml:space="preserve">Example: </w:t>
-      </w:r>
-      <w:r>
-        <w:rPr>
-          <w:rFonts w:ascii="Helvetica" w:hAnsi="Helvetica" w:cs="Segoe UI"/>
-          <w:color w:val="505050"/>
-          <w:sz w:val="18"/>
-          <w:szCs w:val="18"/>
-        </w:rPr>
-        <w:t>[</w:t>
-      </w:r>
-      <w:proofErr w:type="spellStart"/>
-      <w:r>
-        <w:rPr>
-          <w:rFonts w:ascii="Helvetica" w:hAnsi="Helvetica" w:cs="Segoe UI"/>
-          <w:color w:val="505050"/>
-          <w:sz w:val="18"/>
-          <w:szCs w:val="18"/>
-        </w:rPr>
-        <w:t>ProductSubCategory</w:t>
-      </w:r>
-      <w:proofErr w:type="spellEnd"/>
-      <w:r>
-        <w:rPr>
-          <w:rFonts w:ascii="Helvetica" w:hAnsi="Helvetica" w:cs="Segoe UI"/>
-          <w:color w:val="505050"/>
-          <w:sz w:val="18"/>
-          <w:szCs w:val="18"/>
-        </w:rPr>
-        <w:t>]/[</w:t>
-      </w:r>
-      <w:proofErr w:type="spellStart"/>
-      <w:r>
-        <w:rPr>
-          <w:rFonts w:ascii="Helvetica" w:hAnsi="Helvetica" w:cs="Segoe UI"/>
-          <w:color w:val="505050"/>
-          <w:sz w:val="18"/>
-          <w:szCs w:val="18"/>
-        </w:rPr>
-        <w:t>ProductCategory</w:t>
-      </w:r>
-      <w:proofErr w:type="spellEnd"/>
-      <w:r>
-        <w:rPr>
-          <w:rFonts w:ascii="Helvetica" w:hAnsi="Helvetica" w:cs="Segoe UI"/>
-          <w:color w:val="505050"/>
-          <w:sz w:val="18"/>
-          <w:szCs w:val="18"/>
-        </w:rPr>
-        <w:t>] eq '1'</w:t>
-      </w:r>
-      <w:r>
-        <w:rPr>
-          <w:rFonts w:ascii="Segoe UI" w:hAnsi="Segoe UI" w:cs="Segoe UI"/>
-          <w:color w:val="000000"/>
-          <w:sz w:val="21"/>
-          <w:szCs w:val="21"/>
-        </w:rPr>
-        <w:t xml:space="preserve">. </w:t>
-      </w:r>
-    </w:p>
-    <w:p>
-      <w:pPr>
-        <w:numPr>
-          <w:ilvl w:val="1"/>
-          <w:numId w:val="10"/>
-        </w:numPr>
-        <w:shd w:val="clear" w:color="auto" w:fill="FFFFFF"/>
-        <w:spacing w:before="100" w:beforeAutospacing="1" w:after="100" w:afterAutospacing="1" w:line="240" w:lineRule="auto"/>
-        <w:ind w:left="2160"/>
-        <w:rPr>
-          <w:rFonts w:ascii="Segoe UI" w:hAnsi="Segoe UI" w:cs="Segoe UI"/>
-          <w:color w:val="000000"/>
-          <w:sz w:val="21"/>
-          <w:szCs w:val="21"/>
-        </w:rPr>
-      </w:pPr>
-      <w:r>
-        <w:rPr>
-          <w:rFonts w:ascii="Segoe UI" w:hAnsi="Segoe UI" w:cs="Segoe UI"/>
-          <w:color w:val="000000"/>
-          <w:sz w:val="21"/>
-          <w:szCs w:val="21"/>
-        </w:rPr>
-        <w:t>You can group attributes together using parenthesis and ANDs and ORs.</w:t>
-      </w:r>
-    </w:p>
-    <w:p>
-      <w:pPr>
-        <w:numPr>
-          <w:ilvl w:val="0"/>
-          <w:numId w:val="10"/>
-        </w:numPr>
-        <w:shd w:val="clear" w:color="auto" w:fill="FFFFFF"/>
-        <w:tabs>
-          <w:tab w:val="clear" w:pos="720"/>
-          <w:tab w:val="num" w:pos="1440"/>
-        </w:tabs>
-        <w:spacing w:before="100" w:beforeAutospacing="1" w:after="100" w:afterAutospacing="1" w:line="240" w:lineRule="auto"/>
-        <w:ind w:left="1440"/>
-        <w:rPr>
-          <w:rFonts w:ascii="Segoe UI" w:hAnsi="Segoe UI" w:cs="Segoe UI"/>
-          <w:color w:val="000000"/>
-          <w:sz w:val="21"/>
-          <w:szCs w:val="21"/>
-        </w:rPr>
-      </w:pPr>
-      <w:r>
-        <w:rPr>
-          <w:rFonts w:ascii="Segoe UI" w:hAnsi="Segoe UI" w:cs="Segoe UI"/>
-          <w:color w:val="000000"/>
-          <w:sz w:val="21"/>
-          <w:szCs w:val="21"/>
-        </w:rPr>
-        <w:t xml:space="preserve">attributes - A comma separated list of entity attribute names to return.  The list can include multi-level attributes (MLAs). If blank, all attributes are returned. Note: the attribute list determines the result properties you will see in the </w:t>
-      </w:r>
       <w:r>
         <w:rPr>
           <w:rFonts w:ascii="Segoe UI" w:hAnsi="Segoe UI" w:cs="Segoe UI"/>
@@ -2367,8 +1993,9 @@
           <w:sz w:val="21"/>
           <w:szCs w:val="21"/>
         </w:rPr>
-        <w:t>Mapping</w:t>
-      </w:r>
+        <w:t>entityId</w:t>
+      </w:r>
+      <w:proofErr w:type="spellEnd"/>
       <w:r>
         <w:rPr>
           <w:rFonts w:ascii="Segoe UI" w:hAnsi="Segoe UI" w:cs="Segoe UI"/>
@@ -2376,7 +2003,140 @@
           <w:sz w:val="21"/>
           <w:szCs w:val="21"/>
         </w:rPr>
-        <w:t xml:space="preserve"> tab.</w:t>
+        <w:t xml:space="preserve"> -</w:t>
+      </w:r>
+      <w:r>
+        <w:rPr>
+          <w:rFonts w:ascii="Segoe UI" w:hAnsi="Segoe UI" w:cs="Segoe UI"/>
+          <w:color w:val="000000"/>
+          <w:sz w:val="21"/>
+          <w:szCs w:val="21"/>
+        </w:rPr>
+        <w:t xml:space="preserve"> Uses the </w:t>
+      </w:r>
+      <w:proofErr w:type="spellStart"/>
+      <w:r>
+        <w:rPr>
+          <w:rFonts w:ascii="Segoe UI" w:hAnsi="Segoe UI" w:cs="Segoe UI"/>
+          <w:color w:val="000000"/>
+          <w:sz w:val="21"/>
+          <w:szCs w:val="21"/>
+        </w:rPr>
+        <w:t>EntityId</w:t>
+      </w:r>
+      <w:proofErr w:type="spellEnd"/>
+      <w:r>
+        <w:rPr>
+          <w:rFonts w:ascii="Segoe UI" w:hAnsi="Segoe UI" w:cs="Segoe UI"/>
+          <w:color w:val="000000"/>
+          <w:sz w:val="21"/>
+          <w:szCs w:val="21"/>
+        </w:rPr>
+        <w:t xml:space="preserve"> variable value.</w:t>
+      </w:r>
+    </w:p>
+    <w:p>
+      <w:pPr>
+        <w:numPr>
+          <w:ilvl w:val="0"/>
+          <w:numId w:val="10"/>
+        </w:numPr>
+        <w:shd w:val="clear" w:color="auto" w:fill="FFFFFF"/>
+        <w:tabs>
+          <w:tab w:val="clear" w:pos="720"/>
+          <w:tab w:val="num" w:pos="1440"/>
+        </w:tabs>
+        <w:spacing w:before="100" w:beforeAutospacing="1" w:after="100" w:afterAutospacing="1" w:line="240" w:lineRule="auto"/>
+        <w:ind w:left="1440"/>
+        <w:rPr>
+          <w:rFonts w:ascii="Segoe UI" w:hAnsi="Segoe UI" w:cs="Segoe UI"/>
+          <w:color w:val="000000"/>
+          <w:sz w:val="21"/>
+          <w:szCs w:val="21"/>
+        </w:rPr>
+      </w:pPr>
+      <w:proofErr w:type="spellStart"/>
+      <w:r>
+        <w:rPr>
+          <w:rFonts w:ascii="Segoe UI" w:hAnsi="Segoe UI" w:cs="Segoe UI"/>
+          <w:b/>
+          <w:bCs/>
+          <w:color w:val="000000"/>
+          <w:sz w:val="21"/>
+          <w:szCs w:val="21"/>
+        </w:rPr>
+        <w:t>pageSize</w:t>
+      </w:r>
+      <w:proofErr w:type="spellEnd"/>
+      <w:r>
+        <w:rPr>
+          <w:rFonts w:ascii="Segoe UI" w:hAnsi="Segoe UI" w:cs="Segoe UI"/>
+          <w:color w:val="000000"/>
+          <w:sz w:val="21"/>
+          <w:szCs w:val="21"/>
+        </w:rPr>
+        <w:t xml:space="preserve"> - The page size to get.  Defaults to 1000 if not supplied.</w:t>
+      </w:r>
+    </w:p>
+    <w:p>
+      <w:pPr>
+        <w:numPr>
+          <w:ilvl w:val="0"/>
+          <w:numId w:val="10"/>
+        </w:numPr>
+        <w:shd w:val="clear" w:color="auto" w:fill="FFFFFF"/>
+        <w:tabs>
+          <w:tab w:val="clear" w:pos="720"/>
+          <w:tab w:val="num" w:pos="1440"/>
+        </w:tabs>
+        <w:spacing w:before="100" w:beforeAutospacing="1" w:after="100" w:afterAutospacing="1" w:line="240" w:lineRule="auto"/>
+        <w:ind w:left="1440"/>
+        <w:rPr>
+          <w:rFonts w:ascii="Segoe UI" w:hAnsi="Segoe UI" w:cs="Segoe UI"/>
+          <w:color w:val="000000"/>
+          <w:sz w:val="21"/>
+          <w:szCs w:val="21"/>
+        </w:rPr>
+      </w:pPr>
+      <w:bookmarkStart w:id="0" w:name="_Hlk61356612"/>
+      <w:r>
+        <w:rPr>
+          <w:rFonts w:ascii="Segoe UI" w:hAnsi="Segoe UI" w:cs="Segoe UI"/>
+          <w:b/>
+          <w:bCs/>
+          <w:color w:val="000000"/>
+          <w:sz w:val="21"/>
+          <w:szCs w:val="21"/>
+        </w:rPr>
+        <w:lastRenderedPageBreak/>
+        <w:t>filter</w:t>
+      </w:r>
+      <w:r>
+        <w:rPr>
+          <w:rFonts w:ascii="Segoe UI" w:hAnsi="Segoe UI" w:cs="Segoe UI"/>
+          <w:color w:val="000000"/>
+          <w:sz w:val="21"/>
+          <w:szCs w:val="21"/>
+        </w:rPr>
+        <w:t xml:space="preserve"> - A filter to restrict the </w:t>
+      </w:r>
+      <w:r>
+        <w:rPr>
+          <w:rFonts w:ascii="Segoe UI" w:hAnsi="Segoe UI" w:cs="Segoe UI"/>
+          <w:color w:val="000000"/>
+          <w:sz w:val="21"/>
+          <w:szCs w:val="21"/>
+        </w:rPr>
+        <w:t>records</w:t>
+      </w:r>
+      <w:r>
+        <w:rPr>
+          <w:rFonts w:ascii="Segoe UI" w:hAnsi="Segoe UI" w:cs="Segoe UI"/>
+          <w:color w:val="000000"/>
+          <w:sz w:val="21"/>
+          <w:szCs w:val="21"/>
+        </w:rPr>
+        <w:t xml:space="preserve"> returned.</w:t>
       </w:r>
     </w:p>
     <w:p>
@@ -2402,19 +2162,56 @@
           <w:sz w:val="21"/>
           <w:szCs w:val="21"/>
         </w:rPr>
-        <w:t xml:space="preserve">MLAs are supported, using the ‘/’ to separate each part of the MLA </w:t>
-      </w:r>
-      <w:proofErr w:type="gramStart"/>
-      <w:r>
+        <w:t xml:space="preserve">[&lt;attribute name&gt;] &lt;operator&gt; &lt;value&gt;.  </w:t>
+      </w:r>
+    </w:p>
+    <w:p>
+      <w:pPr>
+        <w:numPr>
+          <w:ilvl w:val="2"/>
+          <w:numId w:val="10"/>
+        </w:numPr>
+        <w:shd w:val="clear" w:color="auto" w:fill="FFFFFF"/>
+        <w:tabs>
+          <w:tab w:val="clear" w:pos="2160"/>
+          <w:tab w:val="num" w:pos="2880"/>
+        </w:tabs>
+        <w:spacing w:before="100" w:beforeAutospacing="1" w:after="100" w:afterAutospacing="1" w:line="240" w:lineRule="auto"/>
+        <w:ind w:left="2880"/>
         <w:rPr>
           <w:rFonts w:ascii="Segoe UI" w:hAnsi="Segoe UI" w:cs="Segoe UI"/>
           <w:color w:val="000000"/>
           <w:sz w:val="21"/>
           <w:szCs w:val="21"/>
         </w:rPr>
-        <w:t>path</w:t>
-      </w:r>
-      <w:proofErr w:type="gramEnd"/>
+      </w:pPr>
+      <w:r>
+        <w:rPr>
+          <w:rFonts w:ascii="Segoe UI" w:hAnsi="Segoe UI" w:cs="Segoe UI"/>
+          <w:color w:val="000000"/>
+          <w:sz w:val="21"/>
+          <w:szCs w:val="21"/>
+        </w:rPr>
+        <w:t xml:space="preserve">Example: </w:t>
+      </w:r>
+      <w:r>
+        <w:rPr>
+          <w:rFonts w:ascii="Helvetica" w:hAnsi="Helvetica" w:cs="Segoe UI"/>
+          <w:color w:val="505050"/>
+          <w:sz w:val="18"/>
+          <w:szCs w:val="18"/>
+        </w:rPr>
+        <w:t>[Color] eq ‘BLU’</w:t>
+      </w:r>
+      <w:r>
+        <w:rPr>
+          <w:rFonts w:ascii="Segoe UI" w:hAnsi="Segoe UI" w:cs="Segoe UI"/>
+          <w:color w:val="000000"/>
+          <w:sz w:val="21"/>
+          <w:szCs w:val="21"/>
+        </w:rPr>
+        <w:t xml:space="preserve">. </w:t>
+      </w:r>
     </w:p>
     <w:p>
       <w:pPr>
@@ -2439,7 +2236,37 @@
           <w:sz w:val="21"/>
           <w:szCs w:val="21"/>
         </w:rPr>
-        <w:t>Example: [</w:t>
+        <w:t xml:space="preserve">The filter can include multi-level attributes (MLAs). </w:t>
+      </w:r>
+    </w:p>
+    <w:p>
+      <w:pPr>
+        <w:numPr>
+          <w:ilvl w:val="2"/>
+          <w:numId w:val="10"/>
+        </w:numPr>
+        <w:shd w:val="clear" w:color="auto" w:fill="FFFFFF"/>
+        <w:tabs>
+          <w:tab w:val="clear" w:pos="2160"/>
+          <w:tab w:val="num" w:pos="2880"/>
+        </w:tabs>
+        <w:spacing w:before="100" w:beforeAutospacing="1" w:after="100" w:afterAutospacing="1" w:line="240" w:lineRule="auto"/>
+        <w:ind w:left="2880"/>
+        <w:rPr>
+          <w:rFonts w:ascii="Segoe UI" w:hAnsi="Segoe UI" w:cs="Segoe UI"/>
+          <w:color w:val="000000"/>
+          <w:sz w:val="21"/>
+          <w:szCs w:val="21"/>
+        </w:rPr>
+      </w:pPr>
+      <w:r>
+        <w:rPr>
+          <w:rFonts w:ascii="Segoe UI" w:hAnsi="Segoe UI" w:cs="Segoe UI"/>
+          <w:color w:val="000000"/>
+          <w:sz w:val="21"/>
+          <w:szCs w:val="21"/>
+        </w:rPr>
+        <w:t xml:space="preserve">Example: </w:t>
       </w:r>
       <w:r>
         <w:rPr>
@@ -2448,9 +2275,9 @@
           <w:sz w:val="18"/>
           <w:szCs w:val="18"/>
         </w:rPr>
-        <w:t>Color</w:t>
-      </w:r>
-      <w:proofErr w:type="gramStart"/>
+        <w:t>[</w:t>
+      </w:r>
+      <w:proofErr w:type="spellStart"/>
       <w:r>
         <w:rPr>
           <w:rFonts w:ascii="Helvetica" w:hAnsi="Helvetica" w:cs="Segoe UI"/>
@@ -2458,9 +2285,9 @@
           <w:sz w:val="18"/>
           <w:szCs w:val="18"/>
         </w:rPr>
-        <w:t>],[</w:t>
-      </w:r>
-      <w:proofErr w:type="gramEnd"/>
+        <w:t>ProductSubCategory</w:t>
+      </w:r>
+      <w:proofErr w:type="spellEnd"/>
       <w:r>
         <w:rPr>
           <w:rFonts w:ascii="Helvetica" w:hAnsi="Helvetica" w:cs="Segoe UI"/>
@@ -2468,7 +2295,62 @@
           <w:sz w:val="18"/>
           <w:szCs w:val="18"/>
         </w:rPr>
-        <w:t>Class],[ProductSubCategory],[SellStartDate],[SellEndDate],[Weight],[ProductSubCategory]/[ProductCategory]/[ProductGroup]</w:t>
+        <w:t>]/[</w:t>
+      </w:r>
+      <w:proofErr w:type="spellStart"/>
+      <w:r>
+        <w:rPr>
+          <w:rFonts w:ascii="Helvetica" w:hAnsi="Helvetica" w:cs="Segoe UI"/>
+          <w:color w:val="505050"/>
+          <w:sz w:val="18"/>
+          <w:szCs w:val="18"/>
+        </w:rPr>
+        <w:t>ProductCategory</w:t>
+      </w:r>
+      <w:proofErr w:type="spellEnd"/>
+      <w:r>
+        <w:rPr>
+          <w:rFonts w:ascii="Helvetica" w:hAnsi="Helvetica" w:cs="Segoe UI"/>
+          <w:color w:val="505050"/>
+          <w:sz w:val="18"/>
+          <w:szCs w:val="18"/>
+        </w:rPr>
+        <w:t>] eq '1'</w:t>
+      </w:r>
+      <w:r>
+        <w:rPr>
+          <w:rFonts w:ascii="Segoe UI" w:hAnsi="Segoe UI" w:cs="Segoe UI"/>
+          <w:color w:val="000000"/>
+          <w:sz w:val="21"/>
+          <w:szCs w:val="21"/>
+        </w:rPr>
+        <w:t xml:space="preserve">. </w:t>
+      </w:r>
+    </w:p>
+    <w:p>
+      <w:pPr>
+        <w:numPr>
+          <w:ilvl w:val="1"/>
+          <w:numId w:val="10"/>
+        </w:numPr>
+        <w:shd w:val="clear" w:color="auto" w:fill="FFFFFF"/>
+        <w:spacing w:before="100" w:beforeAutospacing="1" w:after="100" w:afterAutospacing="1" w:line="240" w:lineRule="auto"/>
+        <w:ind w:left="2160"/>
+        <w:rPr>
+          <w:rFonts w:ascii="Segoe UI" w:hAnsi="Segoe UI" w:cs="Segoe UI"/>
+          <w:color w:val="000000"/>
+          <w:sz w:val="21"/>
+          <w:szCs w:val="21"/>
+        </w:rPr>
+      </w:pPr>
+      <w:r>
+        <w:rPr>
+          <w:rFonts w:ascii="Segoe UI" w:hAnsi="Segoe UI" w:cs="Segoe UI"/>
+          <w:color w:val="000000"/>
+          <w:sz w:val="21"/>
+          <w:szCs w:val="21"/>
+        </w:rPr>
+        <w:t>You can group attributes together using parenthesis and ANDs and ORs.</w:t>
       </w:r>
     </w:p>
     <w:p>
@@ -2491,7 +2373,17 @@
           <w:szCs w:val="21"/>
         </w:rPr>
       </w:pPr>
-      <w:proofErr w:type="spellStart"/>
+      <w:r>
+        <w:rPr>
+          <w:rFonts w:ascii="Segoe UI" w:hAnsi="Segoe UI" w:cs="Segoe UI"/>
+          <w:b/>
+          <w:bCs/>
+          <w:color w:val="000000"/>
+          <w:sz w:val="21"/>
+          <w:szCs w:val="21"/>
+        </w:rPr>
+        <w:t>attributes</w:t>
+      </w:r>
       <w:r>
         <w:rPr>
           <w:rFonts w:ascii="Segoe UI" w:hAnsi="Segoe UI" w:cs="Segoe UI"/>
@@ -2499,9 +2391,19 @@
           <w:sz w:val="21"/>
           <w:szCs w:val="21"/>
         </w:rPr>
-        <w:t>orderBy</w:t>
-      </w:r>
-      <w:proofErr w:type="spellEnd"/>
+        <w:t xml:space="preserve"> - A comma separated list of entity attribute names to return.  The list can include multi-level attributes (MLAs). If blank, all attributes are returned. Note: the attribute list determines the result properties you will see in the </w:t>
+      </w:r>
+      <w:r>
+        <w:rPr>
+          <w:rFonts w:ascii="Segoe UI" w:hAnsi="Segoe UI" w:cs="Segoe UI"/>
+          <w:b/>
+          <w:bCs/>
+          <w:color w:val="000000"/>
+          <w:sz w:val="21"/>
+          <w:szCs w:val="21"/>
+        </w:rPr>
+        <w:t>Mapping</w:t>
+      </w:r>
       <w:r>
         <w:rPr>
           <w:rFonts w:ascii="Segoe UI" w:hAnsi="Segoe UI" w:cs="Segoe UI"/>
@@ -2509,17 +2411,43 @@
           <w:sz w:val="21"/>
           <w:szCs w:val="21"/>
         </w:rPr>
-        <w:t xml:space="preserve"> - A comma separated list of entity attribute names and direction to order the </w:t>
-      </w:r>
-      <w:proofErr w:type="gramStart"/>
-      <w:r>
+        <w:t xml:space="preserve"> tab.</w:t>
+      </w:r>
+    </w:p>
+    <w:p>
+      <w:pPr>
+        <w:numPr>
+          <w:ilvl w:val="1"/>
+          <w:numId w:val="10"/>
+        </w:numPr>
+        <w:shd w:val="clear" w:color="auto" w:fill="FFFFFF"/>
+        <w:spacing w:before="100" w:beforeAutospacing="1" w:after="100" w:afterAutospacing="1" w:line="240" w:lineRule="auto"/>
+        <w:ind w:left="2160"/>
         <w:rPr>
           <w:rFonts w:ascii="Segoe UI" w:hAnsi="Segoe UI" w:cs="Segoe UI"/>
           <w:color w:val="000000"/>
           <w:sz w:val="21"/>
           <w:szCs w:val="21"/>
         </w:rPr>
-        <w:t>response</w:t>
+      </w:pPr>
+      <w:r>
+        <w:rPr>
+          <w:rFonts w:ascii="Segoe UI" w:hAnsi="Segoe UI" w:cs="Segoe UI"/>
+          <w:color w:val="000000"/>
+          <w:sz w:val="21"/>
+          <w:szCs w:val="21"/>
+        </w:rPr>
+        <w:t xml:space="preserve">MLAs are supported, using the ‘/’ to separate each part of the MLA </w:t>
+      </w:r>
+      <w:proofErr w:type="gramStart"/>
+      <w:r>
+        <w:rPr>
+          <w:rFonts w:ascii="Segoe UI" w:hAnsi="Segoe UI" w:cs="Segoe UI"/>
+          <w:color w:val="000000"/>
+          <w:sz w:val="21"/>
+          <w:szCs w:val="21"/>
+        </w:rPr>
+        <w:t>path</w:t>
       </w:r>
       <w:proofErr w:type="gramEnd"/>
     </w:p>
@@ -2546,17 +2474,69 @@
           <w:sz w:val="21"/>
           <w:szCs w:val="21"/>
         </w:rPr>
-        <w:t xml:space="preserve">[&lt;attribute name&gt;] or [&lt;attribute name&gt;] </w:t>
-      </w:r>
-      <w:proofErr w:type="spellStart"/>
-      <w:r>
+        <w:t>Example: [</w:t>
+      </w:r>
+      <w:r>
+        <w:rPr>
+          <w:rFonts w:ascii="Helvetica" w:hAnsi="Helvetica" w:cs="Segoe UI"/>
+          <w:color w:val="505050"/>
+          <w:sz w:val="18"/>
+          <w:szCs w:val="18"/>
+        </w:rPr>
+        <w:t>Color</w:t>
+      </w:r>
+      <w:proofErr w:type="gramStart"/>
+      <w:r>
+        <w:rPr>
+          <w:rFonts w:ascii="Helvetica" w:hAnsi="Helvetica" w:cs="Segoe UI"/>
+          <w:color w:val="505050"/>
+          <w:sz w:val="18"/>
+          <w:szCs w:val="18"/>
+        </w:rPr>
+        <w:t>],[</w:t>
+      </w:r>
+      <w:proofErr w:type="gramEnd"/>
+      <w:r>
+        <w:rPr>
+          <w:rFonts w:ascii="Helvetica" w:hAnsi="Helvetica" w:cs="Segoe UI"/>
+          <w:color w:val="505050"/>
+          <w:sz w:val="18"/>
+          <w:szCs w:val="18"/>
+        </w:rPr>
+        <w:t>Class],[ProductSubCategory],[SellStartDate],[SellEndDate],[Weight],[ProductSubCategory]/[ProductCategory]/[ProductGroup]</w:t>
+      </w:r>
+    </w:p>
+    <w:p>
+      <w:pPr>
+        <w:numPr>
+          <w:ilvl w:val="0"/>
+          <w:numId w:val="10"/>
+        </w:numPr>
+        <w:shd w:val="clear" w:color="auto" w:fill="FFFFFF"/>
+        <w:tabs>
+          <w:tab w:val="clear" w:pos="720"/>
+          <w:tab w:val="num" w:pos="1440"/>
+        </w:tabs>
+        <w:spacing w:before="100" w:beforeAutospacing="1" w:after="100" w:afterAutospacing="1" w:line="240" w:lineRule="auto"/>
+        <w:ind w:left="1440"/>
         <w:rPr>
           <w:rFonts w:ascii="Segoe UI" w:hAnsi="Segoe UI" w:cs="Segoe UI"/>
           <w:color w:val="000000"/>
           <w:sz w:val="21"/>
           <w:szCs w:val="21"/>
         </w:rPr>
-        <w:t>asc</w:t>
+      </w:pPr>
+      <w:proofErr w:type="spellStart"/>
+      <w:r>
+        <w:rPr>
+          <w:rFonts w:ascii="Segoe UI" w:hAnsi="Segoe UI" w:cs="Segoe UI"/>
+          <w:b/>
+          <w:bCs/>
+          <w:color w:val="000000"/>
+          <w:sz w:val="21"/>
+          <w:szCs w:val="21"/>
+        </w:rPr>
+        <w:t>orderBy</w:t>
       </w:r>
       <w:proofErr w:type="spellEnd"/>
       <w:r>
@@ -2566,8 +2546,19 @@
           <w:sz w:val="21"/>
           <w:szCs w:val="21"/>
         </w:rPr>
-        <w:t xml:space="preserve"> - sorts attribute in ascending order</w:t>
-      </w:r>
+        <w:t xml:space="preserve"> - A comma separated list of entity attribute names and direction to order the </w:t>
+      </w:r>
+      <w:proofErr w:type="gramStart"/>
+      <w:r>
+        <w:rPr>
+          <w:rFonts w:ascii="Segoe UI" w:hAnsi="Segoe UI" w:cs="Segoe UI"/>
+          <w:color w:val="000000"/>
+          <w:sz w:val="21"/>
+          <w:szCs w:val="21"/>
+        </w:rPr>
+        <w:t>response</w:t>
+      </w:r>
+      <w:proofErr w:type="gramEnd"/>
     </w:p>
     <w:p>
       <w:pPr>
@@ -2592,7 +2583,27 @@
           <w:sz w:val="21"/>
           <w:szCs w:val="21"/>
         </w:rPr>
-        <w:t>[&lt;attribute name&gt;] desc - sorts attribute in descending order</w:t>
+        <w:t xml:space="preserve">[&lt;attribute name&gt;] or [&lt;attribute name&gt;] </w:t>
+      </w:r>
+      <w:proofErr w:type="spellStart"/>
+      <w:r>
+        <w:rPr>
+          <w:rFonts w:ascii="Segoe UI" w:hAnsi="Segoe UI" w:cs="Segoe UI"/>
+          <w:color w:val="000000"/>
+          <w:sz w:val="21"/>
+          <w:szCs w:val="21"/>
+        </w:rPr>
+        <w:t>asc</w:t>
+      </w:r>
+      <w:proofErr w:type="spellEnd"/>
+      <w:r>
+        <w:rPr>
+          <w:rFonts w:ascii="Segoe UI" w:hAnsi="Segoe UI" w:cs="Segoe UI"/>
+          <w:color w:val="000000"/>
+          <w:sz w:val="21"/>
+          <w:szCs w:val="21"/>
+        </w:rPr>
+        <w:t xml:space="preserve"> - sorts attribute in ascending order</w:t>
       </w:r>
     </w:p>
     <w:p>
@@ -2605,6 +2616,32 @@
         <w:spacing w:before="100" w:beforeAutospacing="1" w:after="100" w:afterAutospacing="1" w:line="240" w:lineRule="auto"/>
         <w:ind w:left="2160"/>
         <w:rPr>
+          <w:rFonts w:ascii="Segoe UI" w:hAnsi="Segoe UI" w:cs="Segoe UI"/>
+          <w:color w:val="000000"/>
+          <w:sz w:val="21"/>
+          <w:szCs w:val="21"/>
+        </w:rPr>
+      </w:pPr>
+      <w:r>
+        <w:rPr>
+          <w:rFonts w:ascii="Segoe UI" w:hAnsi="Segoe UI" w:cs="Segoe UI"/>
+          <w:color w:val="000000"/>
+          <w:sz w:val="21"/>
+          <w:szCs w:val="21"/>
+        </w:rPr>
+        <w:t>[&lt;attribute name&gt;] desc - sorts attribute in descending order</w:t>
+      </w:r>
+    </w:p>
+    <w:p>
+      <w:pPr>
+        <w:numPr>
+          <w:ilvl w:val="1"/>
+          <w:numId w:val="10"/>
+        </w:numPr>
+        <w:shd w:val="clear" w:color="auto" w:fill="FFFFFF"/>
+        <w:spacing w:before="100" w:beforeAutospacing="1" w:after="100" w:afterAutospacing="1" w:line="240" w:lineRule="auto"/>
+        <w:ind w:left="2160"/>
+        <w:rPr>
           <w:rFonts w:ascii="Helvetica" w:hAnsi="Helvetica" w:cs="Segoe UI"/>
           <w:color w:val="505050"/>
           <w:sz w:val="18"/>
@@ -2694,6 +2731,8 @@
       <w:r>
         <w:rPr>
           <w:rFonts w:ascii="Segoe UI" w:hAnsi="Segoe UI" w:cs="Segoe UI"/>
+          <w:b/>
+          <w:bCs/>
           <w:color w:val="000000"/>
           <w:sz w:val="21"/>
           <w:szCs w:val="21"/>
@@ -2973,6 +3012,30 @@
           <w:szCs w:val="21"/>
         </w:rPr>
       </w:pPr>
+      <w:proofErr w:type="spellStart"/>
+      <w:r>
+        <w:rPr>
+          <w:rFonts w:ascii="Segoe UI" w:hAnsi="Segoe UI" w:cs="Segoe UI"/>
+          <w:b/>
+          <w:bCs/>
+          <w:color w:val="000000"/>
+          <w:sz w:val="21"/>
+          <w:szCs w:val="21"/>
+        </w:rPr>
+        <w:t>recordC</w:t>
+      </w:r>
+      <w:r>
+        <w:rPr>
+          <w:rFonts w:ascii="Segoe UI" w:hAnsi="Segoe UI" w:cs="Segoe UI"/>
+          <w:b/>
+          <w:bCs/>
+          <w:color w:val="000000"/>
+          <w:sz w:val="21"/>
+          <w:szCs w:val="21"/>
+        </w:rPr>
+        <w:t>odes</w:t>
+      </w:r>
+      <w:proofErr w:type="spellEnd"/>
       <w:r>
         <w:rPr>
           <w:rFonts w:ascii="Segoe UI" w:hAnsi="Segoe UI" w:cs="Segoe UI"/>
@@ -2980,7 +3043,61 @@
           <w:sz w:val="21"/>
           <w:szCs w:val="21"/>
         </w:rPr>
-        <w:t>codes – A comma separated list of member codes to return. </w:t>
+        <w:t xml:space="preserve"> – A comma separated list of </w:t>
+      </w:r>
+      <w:r>
+        <w:rPr>
+          <w:rFonts w:ascii="Segoe UI" w:hAnsi="Segoe UI" w:cs="Segoe UI"/>
+          <w:color w:val="000000"/>
+          <w:sz w:val="21"/>
+          <w:szCs w:val="21"/>
+        </w:rPr>
+        <w:t>record</w:t>
+      </w:r>
+      <w:r>
+        <w:rPr>
+          <w:rFonts w:ascii="Segoe UI" w:hAnsi="Segoe UI" w:cs="Segoe UI"/>
+          <w:color w:val="000000"/>
+          <w:sz w:val="21"/>
+          <w:szCs w:val="21"/>
+        </w:rPr>
+        <w:t xml:space="preserve"> codes to </w:t>
+      </w:r>
+      <w:r>
+        <w:rPr>
+          <w:rFonts w:ascii="Segoe UI" w:hAnsi="Segoe UI" w:cs="Segoe UI"/>
+          <w:color w:val="000000"/>
+          <w:sz w:val="21"/>
+          <w:szCs w:val="21"/>
+        </w:rPr>
+        <w:t xml:space="preserve">restrict the records </w:t>
+      </w:r>
+      <w:r>
+        <w:rPr>
+          <w:rFonts w:ascii="Segoe UI" w:hAnsi="Segoe UI" w:cs="Segoe UI"/>
+          <w:color w:val="000000"/>
+          <w:sz w:val="21"/>
+          <w:szCs w:val="21"/>
+        </w:rPr>
+        <w:t>return</w:t>
+      </w:r>
+      <w:r>
+        <w:rPr>
+          <w:rFonts w:ascii="Segoe UI" w:hAnsi="Segoe UI" w:cs="Segoe UI"/>
+          <w:color w:val="000000"/>
+          <w:sz w:val="21"/>
+          <w:szCs w:val="21"/>
+        </w:rPr>
+        <w:t>ed</w:t>
+      </w:r>
+      <w:r>
+        <w:rPr>
+          <w:rFonts w:ascii="Segoe UI" w:hAnsi="Segoe UI" w:cs="Segoe UI"/>
+          <w:color w:val="000000"/>
+          <w:sz w:val="21"/>
+          <w:szCs w:val="21"/>
+        </w:rPr>
+        <w:t>. </w:t>
       </w:r>
     </w:p>
     <w:p>
@@ -3094,6 +3211,7 @@
           <w:sz w:val="24"/>
           <w:szCs w:val="24"/>
         </w:rPr>
+        <w:lastRenderedPageBreak/>
         <w:t>x-</w:t>
       </w:r>
       <w:proofErr w:type="spellStart"/>
@@ -3152,7 +3270,6 @@
           <w:sz w:val="24"/>
           <w:szCs w:val="24"/>
         </w:rPr>
-        <w:lastRenderedPageBreak/>
         <w:t>FastApp</w:t>
       </w:r>
       <w:proofErr w:type="spellEnd"/>

</xml_diff>

<commit_message>
screenshot updates for recordCodes
</commit_message>
<xml_diff>
--- a/documentation/copyfrom_restapi_to_csv/Copy from Profisee REST API to CSV.docx
+++ b/documentation/copyfrom_restapi_to_csv/Copy from Profisee REST API to CSV.docx
@@ -3135,7 +3135,7 @@
       <w:pPr>
         <w:shd w:val="clear" w:color="auto" w:fill="FFFFFF"/>
         <w:spacing w:line="240" w:lineRule="auto"/>
-        <w:ind w:left="1080"/>
+        <w:ind w:left="1440"/>
         <w:rPr>
           <w:rFonts w:ascii="Segoe UI" w:eastAsia="Times New Roman" w:hAnsi="Segoe UI" w:cs="Segoe UI"/>
           <w:b/>
@@ -3150,10 +3150,10 @@
           <w:noProof/>
         </w:rPr>
         <w:drawing>
-          <wp:inline distT="0" distB="0" distL="0" distR="0" wp14:anchorId="35F2D998" wp14:editId="64CFDDCB">
-            <wp:extent cx="4228186" cy="1941081"/>
-            <wp:effectExtent l="0" t="0" r="1270" b="2540"/>
-            <wp:docPr id="12" name="Picture 12"/>
+          <wp:inline distT="0" distB="0" distL="0" distR="0" wp14:anchorId="610D2582" wp14:editId="7018E485">
+            <wp:extent cx="4140065" cy="1901952"/>
+            <wp:effectExtent l="0" t="0" r="0" b="3175"/>
+            <wp:docPr id="7" name="Picture 7"/>
             <wp:cNvGraphicFramePr>
               <a:graphicFrameLocks xmlns:a="http://schemas.openxmlformats.org/drawingml/2006/main" noChangeAspect="1"/>
             </wp:cNvGraphicFramePr>
@@ -3173,7 +3173,7 @@
                   <pic:spPr>
                     <a:xfrm>
                       <a:off x="0" y="0"/>
-                      <a:ext cx="4245403" cy="1948985"/>
+                      <a:ext cx="4163142" cy="1912554"/>
                     </a:xfrm>
                     <a:prstGeom prst="rect">
                       <a:avLst/>
@@ -3299,9 +3299,17 @@
           <w:noProof/>
         </w:rPr>
         <w:drawing>
-          <wp:inline distT="0" distB="0" distL="0" distR="0" wp14:anchorId="0257FC4C" wp14:editId="04769886">
-            <wp:extent cx="2978812" cy="2480266"/>
+          <wp:anchor distT="0" distB="0" distL="114300" distR="114300" simplePos="0" relativeHeight="251658240" behindDoc="0" locked="0" layoutInCell="1" allowOverlap="1" wp14:anchorId="0257FC4C" wp14:editId="1A0F3EB4">
+            <wp:simplePos x="1601470" y="1826895"/>
+            <wp:positionH relativeFrom="column">
+              <wp:align>left</wp:align>
+            </wp:positionH>
+            <wp:positionV relativeFrom="paragraph">
+              <wp:align>top</wp:align>
+            </wp:positionV>
+            <wp:extent cx="2978785" cy="2479675"/>
             <wp:effectExtent l="0" t="0" r="0" b="0"/>
+            <wp:wrapSquare wrapText="bothSides"/>
             <wp:docPr id="8" name="Picture 8"/>
             <wp:cNvGraphicFramePr>
               <a:graphicFrameLocks xmlns:a="http://schemas.openxmlformats.org/drawingml/2006/main" noChangeAspect="1"/>
@@ -3314,7 +3322,13 @@
                     <pic:cNvPicPr/>
                   </pic:nvPicPr>
                   <pic:blipFill>
-                    <a:blip r:embed="rId14"/>
+                    <a:blip r:embed="rId14">
+                      <a:extLst>
+                        <a:ext uri="{28A0092B-C50C-407E-A947-70E740481C1C}">
+                          <a14:useLocalDpi xmlns:a14="http://schemas.microsoft.com/office/drawing/2010/main" val="0"/>
+                        </a:ext>
+                      </a:extLst>
+                    </a:blip>
                     <a:stretch>
                       <a:fillRect/>
                     </a:stretch>
@@ -3322,7 +3336,7 @@
                   <pic:spPr>
                     <a:xfrm>
                       <a:off x="0" y="0"/>
-                      <a:ext cx="2995369" cy="2494052"/>
+                      <a:ext cx="2978785" cy="2479675"/>
                     </a:xfrm>
                     <a:prstGeom prst="rect">
                       <a:avLst/>
@@ -3331,8 +3345,84 @@
                 </pic:pic>
               </a:graphicData>
             </a:graphic>
-          </wp:inline>
+          </wp:anchor>
         </w:drawing>
+      </w:r>
+    </w:p>
+    <w:p>
+      <w:pPr>
+        <w:rPr>
+          <w:rFonts w:ascii="Segoe UI" w:eastAsia="Times New Roman" w:hAnsi="Segoe UI" w:cs="Segoe UI"/>
+          <w:sz w:val="24"/>
+          <w:szCs w:val="24"/>
+        </w:rPr>
+      </w:pPr>
+    </w:p>
+    <w:p>
+      <w:pPr>
+        <w:rPr>
+          <w:rFonts w:ascii="Segoe UI" w:eastAsia="Times New Roman" w:hAnsi="Segoe UI" w:cs="Segoe UI"/>
+          <w:sz w:val="24"/>
+          <w:szCs w:val="24"/>
+        </w:rPr>
+      </w:pPr>
+    </w:p>
+    <w:p>
+      <w:pPr>
+        <w:rPr>
+          <w:rFonts w:ascii="Segoe UI" w:eastAsia="Times New Roman" w:hAnsi="Segoe UI" w:cs="Segoe UI"/>
+          <w:sz w:val="24"/>
+          <w:szCs w:val="24"/>
+        </w:rPr>
+      </w:pPr>
+    </w:p>
+    <w:p>
+      <w:pPr>
+        <w:shd w:val="clear" w:color="auto" w:fill="FFFFFF"/>
+        <w:spacing w:line="240" w:lineRule="auto"/>
+        <w:ind w:left="1080"/>
+        <w:rPr>
+          <w:rFonts w:ascii="Segoe UI" w:eastAsia="Times New Roman" w:hAnsi="Segoe UI" w:cs="Segoe UI"/>
+          <w:color w:val="6A737D"/>
+          <w:sz w:val="24"/>
+          <w:szCs w:val="24"/>
+        </w:rPr>
+      </w:pPr>
+    </w:p>
+    <w:p>
+      <w:pPr>
+        <w:shd w:val="clear" w:color="auto" w:fill="FFFFFF"/>
+        <w:spacing w:line="240" w:lineRule="auto"/>
+        <w:ind w:left="1080"/>
+        <w:jc w:val="center"/>
+        <w:rPr>
+          <w:rFonts w:ascii="Segoe UI" w:eastAsia="Times New Roman" w:hAnsi="Segoe UI" w:cs="Segoe UI"/>
+          <w:color w:val="6A737D"/>
+          <w:sz w:val="24"/>
+          <w:szCs w:val="24"/>
+        </w:rPr>
+      </w:pPr>
+    </w:p>
+    <w:p>
+      <w:pPr>
+        <w:shd w:val="clear" w:color="auto" w:fill="FFFFFF"/>
+        <w:spacing w:line="240" w:lineRule="auto"/>
+        <w:ind w:left="1080"/>
+        <w:rPr>
+          <w:rFonts w:ascii="Segoe UI" w:eastAsia="Times New Roman" w:hAnsi="Segoe UI" w:cs="Segoe UI"/>
+          <w:color w:val="6A737D"/>
+          <w:sz w:val="24"/>
+          <w:szCs w:val="24"/>
+        </w:rPr>
+      </w:pPr>
+      <w:r>
+        <w:rPr>
+          <w:rFonts w:ascii="Segoe UI" w:eastAsia="Times New Roman" w:hAnsi="Segoe UI" w:cs="Segoe UI"/>
+          <w:color w:val="6A737D"/>
+          <w:sz w:val="24"/>
+          <w:szCs w:val="24"/>
+        </w:rPr>
+        <w:br w:type="textWrapping" w:clear="all"/>
       </w:r>
     </w:p>
     <w:p/>

</xml_diff>